<commit_message>
minor update for the manual
</commit_message>
<xml_diff>
--- a/Manual_20220403.docx
+++ b/Manual_20220403.docx
@@ -730,7 +730,7 @@
             </w:rPr>
             <w:fldChar w:fldCharType="separate"/>
           </w:r>
-          <w:hyperlink w:anchor="_Toc99799126" w:history="1">
+          <w:hyperlink w:anchor="_Toc99971175" w:history="1">
             <w:r>
               <w:rPr>
                 <w:rStyle w:val="Hyperlink"/>
@@ -759,7 +759,7 @@
                 <w:noProof/>
                 <w:webHidden/>
               </w:rPr>
-              <w:instrText xml:space="preserve"> PAGEREF _Toc99799126 \h </w:instrText>
+              <w:instrText xml:space="preserve"> PAGEREF _Toc99971175 \h </w:instrText>
             </w:r>
             <w:r>
               <w:rPr>
@@ -805,7 +805,7 @@
               <w:lang w:val="en-CN"/>
             </w:rPr>
           </w:pPr>
-          <w:hyperlink w:anchor="_Toc99799127" w:history="1">
+          <w:hyperlink w:anchor="_Toc99971176" w:history="1">
             <w:r>
               <w:rPr>
                 <w:rStyle w:val="Hyperlink"/>
@@ -832,7 +832,7 @@
                 <w:noProof/>
                 <w:webHidden/>
               </w:rPr>
-              <w:instrText xml:space="preserve"> PAGEREF _Toc99799127 \h </w:instrText>
+              <w:instrText xml:space="preserve"> PAGEREF _Toc99971176 \h </w:instrText>
             </w:r>
             <w:r>
               <w:rPr>
@@ -878,7 +878,7 @@
               <w:lang w:val="en-CN"/>
             </w:rPr>
           </w:pPr>
-          <w:hyperlink w:anchor="_Toc99799128" w:history="1">
+          <w:hyperlink w:anchor="_Toc99971177" w:history="1">
             <w:r>
               <w:rPr>
                 <w:rStyle w:val="Hyperlink"/>
@@ -905,7 +905,7 @@
                 <w:noProof/>
                 <w:webHidden/>
               </w:rPr>
-              <w:instrText xml:space="preserve"> PAGEREF _Toc99799128 \h </w:instrText>
+              <w:instrText xml:space="preserve"> PAGEREF _Toc99971177 \h </w:instrText>
             </w:r>
             <w:r>
               <w:rPr>
@@ -951,7 +951,7 @@
               <w:lang w:val="en-CN"/>
             </w:rPr>
           </w:pPr>
-          <w:hyperlink w:anchor="_Toc99799129" w:history="1">
+          <w:hyperlink w:anchor="_Toc99971178" w:history="1">
             <w:r>
               <w:rPr>
                 <w:rStyle w:val="Hyperlink"/>
@@ -978,7 +978,7 @@
                 <w:noProof/>
                 <w:webHidden/>
               </w:rPr>
-              <w:instrText xml:space="preserve"> PAGEREF _Toc99799129 \h </w:instrText>
+              <w:instrText xml:space="preserve"> PAGEREF _Toc99971178 \h </w:instrText>
             </w:r>
             <w:r>
               <w:rPr>
@@ -1024,7 +1024,7 @@
               <w:lang w:val="en-CN"/>
             </w:rPr>
           </w:pPr>
-          <w:hyperlink w:anchor="_Toc99799130" w:history="1">
+          <w:hyperlink w:anchor="_Toc99971179" w:history="1">
             <w:r>
               <w:rPr>
                 <w:rStyle w:val="Hyperlink"/>
@@ -1051,7 +1051,7 @@
                 <w:noProof/>
                 <w:webHidden/>
               </w:rPr>
-              <w:instrText xml:space="preserve"> PAGEREF _Toc99799130 \h </w:instrText>
+              <w:instrText xml:space="preserve"> PAGEREF _Toc99971179 \h </w:instrText>
             </w:r>
             <w:r>
               <w:rPr>
@@ -1097,7 +1097,7 @@
               <w:lang w:val="en-CN"/>
             </w:rPr>
           </w:pPr>
-          <w:hyperlink w:anchor="_Toc99799131" w:history="1">
+          <w:hyperlink w:anchor="_Toc99971180" w:history="1">
             <w:r>
               <w:rPr>
                 <w:rStyle w:val="Hyperlink"/>
@@ -1124,7 +1124,7 @@
                 <w:noProof/>
                 <w:webHidden/>
               </w:rPr>
-              <w:instrText xml:space="preserve"> PAGEREF _Toc99799131 \h </w:instrText>
+              <w:instrText xml:space="preserve"> PAGEREF _Toc99971180 \h </w:instrText>
             </w:r>
             <w:r>
               <w:rPr>
@@ -1170,7 +1170,7 @@
               <w:lang w:val="en-CN"/>
             </w:rPr>
           </w:pPr>
-          <w:hyperlink w:anchor="_Toc99799132" w:history="1">
+          <w:hyperlink w:anchor="_Toc99971181" w:history="1">
             <w:r>
               <w:rPr>
                 <w:rStyle w:val="Hyperlink"/>
@@ -1197,7 +1197,7 @@
                 <w:noProof/>
                 <w:webHidden/>
               </w:rPr>
-              <w:instrText xml:space="preserve"> PAGEREF _Toc99799132 \h </w:instrText>
+              <w:instrText xml:space="preserve"> PAGEREF _Toc99971181 \h </w:instrText>
             </w:r>
             <w:r>
               <w:rPr>
@@ -1243,7 +1243,7 @@
               <w:lang w:val="en-CN"/>
             </w:rPr>
           </w:pPr>
-          <w:hyperlink w:anchor="_Toc99799133" w:history="1">
+          <w:hyperlink w:anchor="_Toc99971182" w:history="1">
             <w:r>
               <w:rPr>
                 <w:rStyle w:val="Hyperlink"/>
@@ -1270,7 +1270,7 @@
                 <w:noProof/>
                 <w:webHidden/>
               </w:rPr>
-              <w:instrText xml:space="preserve"> PAGEREF _Toc99799133 \h </w:instrText>
+              <w:instrText xml:space="preserve"> PAGEREF _Toc99971182 \h </w:instrText>
             </w:r>
             <w:r>
               <w:rPr>
@@ -1316,13 +1316,13 @@
               <w:lang w:val="en-CN"/>
             </w:rPr>
           </w:pPr>
-          <w:hyperlink w:anchor="_Toc99799134" w:history="1">
+          <w:hyperlink w:anchor="_Toc99971183" w:history="1">
             <w:r>
               <w:rPr>
                 <w:rStyle w:val="Hyperlink"/>
                 <w:noProof/>
               </w:rPr>
-              <w:t>Pipeline Designs</w:t>
+              <w:t>Pipeline Design</w:t>
             </w:r>
             <w:r>
               <w:rPr>
@@ -1343,7 +1343,7 @@
                 <w:noProof/>
                 <w:webHidden/>
               </w:rPr>
-              <w:instrText xml:space="preserve"> PAGEREF _Toc99799134 \h </w:instrText>
+              <w:instrText xml:space="preserve"> PAGEREF _Toc99971183 \h </w:instrText>
             </w:r>
             <w:r>
               <w:rPr>
@@ -1389,7 +1389,7 @@
               <w:lang w:val="en-CN"/>
             </w:rPr>
           </w:pPr>
-          <w:hyperlink w:anchor="_Toc99799135" w:history="1">
+          <w:hyperlink w:anchor="_Toc99971184" w:history="1">
             <w:r>
               <w:rPr>
                 <w:rStyle w:val="Hyperlink"/>
@@ -1416,7 +1416,7 @@
                 <w:noProof/>
                 <w:webHidden/>
               </w:rPr>
-              <w:instrText xml:space="preserve"> PAGEREF _Toc99799135 \h </w:instrText>
+              <w:instrText xml:space="preserve"> PAGEREF _Toc99971184 \h </w:instrText>
             </w:r>
             <w:r>
               <w:rPr>
@@ -1462,7 +1462,7 @@
               <w:lang w:val="en-CN"/>
             </w:rPr>
           </w:pPr>
-          <w:hyperlink w:anchor="_Toc99799136" w:history="1">
+          <w:hyperlink w:anchor="_Toc99971185" w:history="1">
             <w:r>
               <w:rPr>
                 <w:rStyle w:val="Hyperlink"/>
@@ -1490,7 +1490,7 @@
                 <w:noProof/>
                 <w:webHidden/>
               </w:rPr>
-              <w:instrText xml:space="preserve"> PAGEREF _Toc99799136 \h </w:instrText>
+              <w:instrText xml:space="preserve"> PAGEREF _Toc99971185 \h </w:instrText>
             </w:r>
             <w:r>
               <w:rPr>
@@ -1536,7 +1536,7 @@
               <w:lang w:val="en-CN"/>
             </w:rPr>
           </w:pPr>
-          <w:hyperlink w:anchor="_Toc99799137" w:history="1">
+          <w:hyperlink w:anchor="_Toc99971186" w:history="1">
             <w:r>
               <w:rPr>
                 <w:rStyle w:val="Hyperlink"/>
@@ -1564,7 +1564,7 @@
                 <w:noProof/>
                 <w:webHidden/>
               </w:rPr>
-              <w:instrText xml:space="preserve"> PAGEREF _Toc99799137 \h </w:instrText>
+              <w:instrText xml:space="preserve"> PAGEREF _Toc99971186 \h </w:instrText>
             </w:r>
             <w:r>
               <w:rPr>
@@ -1610,7 +1610,7 @@
               <w:lang w:val="en-CN"/>
             </w:rPr>
           </w:pPr>
-          <w:hyperlink w:anchor="_Toc99799138" w:history="1">
+          <w:hyperlink w:anchor="_Toc99971187" w:history="1">
             <w:r>
               <w:rPr>
                 <w:rStyle w:val="Hyperlink"/>
@@ -1638,7 +1638,7 @@
                 <w:noProof/>
                 <w:webHidden/>
               </w:rPr>
-              <w:instrText xml:space="preserve"> PAGEREF _Toc99799138 \h </w:instrText>
+              <w:instrText xml:space="preserve"> PAGEREF _Toc99971187 \h </w:instrText>
             </w:r>
             <w:r>
               <w:rPr>
@@ -1711,7 +1711,7 @@
           <w:lang w:val="en"/>
         </w:rPr>
       </w:pPr>
-      <w:bookmarkStart w:id="0" w:name="_Toc99799126"/>
+      <w:bookmarkStart w:id="0" w:name="_Toc99971175"/>
       <w:r>
         <w:rPr>
           <w:rFonts w:cstheme="minorHAnsi"/>
@@ -3379,12 +3379,16 @@
         <w:pStyle w:val="Heading1"/>
         <w:rPr>
           <w:b/>
-        </w:rPr>
-      </w:pPr>
-      <w:bookmarkStart w:id="1" w:name="_Toc99799127"/>
+          <w:sz w:val="28"/>
+          <w:szCs w:val="28"/>
+        </w:rPr>
+      </w:pPr>
+      <w:bookmarkStart w:id="1" w:name="_Toc99971176"/>
       <w:r>
         <w:rPr>
           <w:b/>
+          <w:sz w:val="28"/>
+          <w:szCs w:val="28"/>
         </w:rPr>
         <w:t>Citation</w:t>
       </w:r>
@@ -3495,12 +3499,16 @@
         <w:pStyle w:val="Heading1"/>
         <w:rPr>
           <w:b/>
-        </w:rPr>
-      </w:pPr>
-      <w:bookmarkStart w:id="2" w:name="_Toc99799128"/>
+          <w:sz w:val="28"/>
+          <w:szCs w:val="28"/>
+        </w:rPr>
+      </w:pPr>
+      <w:bookmarkStart w:id="2" w:name="_Toc99971177"/>
       <w:r>
         <w:rPr>
           <w:b/>
+          <w:sz w:val="28"/>
+          <w:szCs w:val="28"/>
         </w:rPr>
         <w:t>License</w:t>
       </w:r>
@@ -3643,12 +3651,16 @@
         <w:pStyle w:val="Heading1"/>
         <w:rPr>
           <w:b/>
-        </w:rPr>
-      </w:pPr>
-      <w:bookmarkStart w:id="3" w:name="_Toc99799129"/>
+          <w:sz w:val="28"/>
+          <w:szCs w:val="28"/>
+        </w:rPr>
+      </w:pPr>
+      <w:bookmarkStart w:id="3" w:name="_Toc99971178"/>
       <w:r>
         <w:rPr>
           <w:b/>
+          <w:sz w:val="28"/>
+          <w:szCs w:val="28"/>
         </w:rPr>
         <w:lastRenderedPageBreak/>
         <w:t>Software Prerequisites</w:t>
@@ -4855,12 +4867,16 @@
         <w:pStyle w:val="Heading1"/>
         <w:rPr>
           <w:b/>
-        </w:rPr>
-      </w:pPr>
-      <w:bookmarkStart w:id="4" w:name="_Toc99799130"/>
+          <w:sz w:val="28"/>
+          <w:szCs w:val="28"/>
+        </w:rPr>
+      </w:pPr>
+      <w:bookmarkStart w:id="4" w:name="_Toc99971179"/>
       <w:r>
         <w:rPr>
           <w:b/>
+          <w:sz w:val="28"/>
+          <w:szCs w:val="28"/>
         </w:rPr>
         <w:t>Software Installation and configuration</w:t>
       </w:r>
@@ -5117,18 +5133,24 @@
         <w:pStyle w:val="Heading1"/>
         <w:rPr>
           <w:b/>
-        </w:rPr>
-      </w:pPr>
-      <w:bookmarkStart w:id="5" w:name="_Toc99799131"/>
+          <w:sz w:val="28"/>
+          <w:szCs w:val="28"/>
+        </w:rPr>
+      </w:pPr>
+      <w:bookmarkStart w:id="5" w:name="_Toc99971180"/>
       <w:r>
         <w:rPr>
           <w:b/>
+          <w:sz w:val="28"/>
+          <w:szCs w:val="28"/>
         </w:rPr>
         <w:t>Install</w:t>
       </w:r>
       <w:r>
         <w:rPr>
           <w:b/>
+          <w:sz w:val="28"/>
+          <w:szCs w:val="28"/>
         </w:rPr>
         <w:t>ation</w:t>
       </w:r>
@@ -5320,12 +5342,16 @@
         <w:pStyle w:val="Heading1"/>
         <w:rPr>
           <w:b/>
-        </w:rPr>
-      </w:pPr>
-      <w:bookmarkStart w:id="6" w:name="_Toc99799132"/>
+          <w:sz w:val="28"/>
+          <w:szCs w:val="28"/>
+        </w:rPr>
+      </w:pPr>
+      <w:bookmarkStart w:id="6" w:name="_Toc99971181"/>
       <w:r>
         <w:rPr>
           <w:b/>
+          <w:sz w:val="28"/>
+          <w:szCs w:val="28"/>
         </w:rPr>
         <w:lastRenderedPageBreak/>
         <w:t xml:space="preserve">What’s </w:t>
@@ -5333,12 +5359,16 @@
       <w:r>
         <w:rPr>
           <w:b/>
+          <w:sz w:val="28"/>
+          <w:szCs w:val="28"/>
         </w:rPr>
         <w:t>I</w:t>
       </w:r>
       <w:r>
         <w:rPr>
           <w:b/>
+          <w:sz w:val="28"/>
+          <w:szCs w:val="28"/>
         </w:rPr>
         <w:t>nside</w:t>
       </w:r>
@@ -5500,25 +5530,19 @@
     </w:p>
     <w:p>
       <w:pPr>
-        <w:jc w:val="both"/>
-        <w:rPr>
-          <w:i/>
-          <w:sz w:val="20"/>
-          <w:szCs w:val="20"/>
-        </w:rPr>
-      </w:pPr>
-    </w:p>
-    <w:p>
-      <w:pPr>
         <w:pStyle w:val="Heading1"/>
         <w:rPr>
           <w:b/>
-        </w:rPr>
-      </w:pPr>
-      <w:bookmarkStart w:id="7" w:name="_Toc99799133"/>
+          <w:sz w:val="28"/>
+          <w:szCs w:val="28"/>
+        </w:rPr>
+      </w:pPr>
+      <w:bookmarkStart w:id="7" w:name="_Toc99971182"/>
       <w:r>
         <w:rPr>
           <w:b/>
+          <w:sz w:val="28"/>
+          <w:szCs w:val="28"/>
         </w:rPr>
         <w:t>Expected input data</w:t>
       </w:r>
@@ -5602,6 +5626,12 @@
       </w:r>
       <w:r>
         <w:rPr>
+          <w:lang w:val="en"/>
+        </w:rPr>
+        <w:t>In both modes, short reads of individual gamete genome sequencing are further needed for gamete genotyping and recombination landscape profiling (if gametes are labeled based on their corresponding tetrad context).</w:t>
+      </w:r>
+      <w:r>
+        <w:rPr>
           <w:b/>
           <w:i/>
         </w:rPr>
@@ -5615,7 +5645,7 @@
           <w:b/>
         </w:rPr>
       </w:pPr>
-      <w:bookmarkStart w:id="8" w:name="_Toc99799134"/>
+      <w:bookmarkStart w:id="8" w:name="_Toc99971183"/>
       <w:r>
         <w:rPr>
           <w:b/>
@@ -6050,7 +6080,7 @@
           <w:b/>
         </w:rPr>
       </w:pPr>
-      <w:bookmarkStart w:id="9" w:name="_Toc99799135"/>
+      <w:bookmarkStart w:id="9" w:name="_Toc99971184"/>
       <w:r>
         <w:rPr>
           <w:b/>
@@ -6094,7 +6124,7 @@
           <w:rFonts w:cstheme="minorHAnsi"/>
         </w:rPr>
       </w:pPr>
-      <w:bookmarkStart w:id="10" w:name="_Toc99799136"/>
+      <w:bookmarkStart w:id="10" w:name="_Toc99971185"/>
       <w:r>
         <w:rPr>
           <w:rFonts w:eastAsia="Times New Roman" w:cstheme="minorHAnsi"/>
@@ -8120,7 +8150,7 @@
           <w:rFonts w:cstheme="minorHAnsi"/>
         </w:rPr>
       </w:pPr>
-      <w:bookmarkStart w:id="11" w:name="_Toc99799137"/>
+      <w:bookmarkStart w:id="11" w:name="_Toc99971186"/>
       <w:r>
         <w:rPr>
           <w:rFonts w:eastAsia="Times New Roman" w:cstheme="minorHAnsi"/>
@@ -27968,7 +27998,7 @@
           <w:rFonts w:cstheme="minorHAnsi"/>
         </w:rPr>
       </w:pPr>
-      <w:bookmarkStart w:id="12" w:name="_Toc99799138"/>
+      <w:bookmarkStart w:id="12" w:name="_Toc99971187"/>
       <w:r>
         <w:rPr>
           <w:rFonts w:eastAsia="Times New Roman" w:cstheme="minorHAnsi"/>

</xml_diff>

<commit_message>
minor updates for the manual
</commit_message>
<xml_diff>
--- a/Manual_20220403.docx
+++ b/Manual_20220403.docx
@@ -730,7 +730,7 @@
             </w:rPr>
             <w:fldChar w:fldCharType="separate"/>
           </w:r>
-          <w:hyperlink w:anchor="_Toc99971175" w:history="1">
+          <w:hyperlink w:anchor="_Toc100157630" w:history="1">
             <w:r>
               <w:rPr>
                 <w:rStyle w:val="Hyperlink"/>
@@ -759,7 +759,7 @@
                 <w:noProof/>
                 <w:webHidden/>
               </w:rPr>
-              <w:instrText xml:space="preserve"> PAGEREF _Toc99971175 \h </w:instrText>
+              <w:instrText xml:space="preserve"> PAGEREF _Toc100157630 \h </w:instrText>
             </w:r>
             <w:r>
               <w:rPr>
@@ -805,7 +805,7 @@
               <w:lang w:val="en-CN"/>
             </w:rPr>
           </w:pPr>
-          <w:hyperlink w:anchor="_Toc99971176" w:history="1">
+          <w:hyperlink w:anchor="_Toc100157631" w:history="1">
             <w:r>
               <w:rPr>
                 <w:rStyle w:val="Hyperlink"/>
@@ -832,7 +832,7 @@
                 <w:noProof/>
                 <w:webHidden/>
               </w:rPr>
-              <w:instrText xml:space="preserve"> PAGEREF _Toc99971176 \h </w:instrText>
+              <w:instrText xml:space="preserve"> PAGEREF _Toc100157631 \h </w:instrText>
             </w:r>
             <w:r>
               <w:rPr>
@@ -878,7 +878,7 @@
               <w:lang w:val="en-CN"/>
             </w:rPr>
           </w:pPr>
-          <w:hyperlink w:anchor="_Toc99971177" w:history="1">
+          <w:hyperlink w:anchor="_Toc100157632" w:history="1">
             <w:r>
               <w:rPr>
                 <w:rStyle w:val="Hyperlink"/>
@@ -905,7 +905,7 @@
                 <w:noProof/>
                 <w:webHidden/>
               </w:rPr>
-              <w:instrText xml:space="preserve"> PAGEREF _Toc99971177 \h </w:instrText>
+              <w:instrText xml:space="preserve"> PAGEREF _Toc100157632 \h </w:instrText>
             </w:r>
             <w:r>
               <w:rPr>
@@ -951,7 +951,7 @@
               <w:lang w:val="en-CN"/>
             </w:rPr>
           </w:pPr>
-          <w:hyperlink w:anchor="_Toc99971178" w:history="1">
+          <w:hyperlink w:anchor="_Toc100157633" w:history="1">
             <w:r>
               <w:rPr>
                 <w:rStyle w:val="Hyperlink"/>
@@ -978,7 +978,7 @@
                 <w:noProof/>
                 <w:webHidden/>
               </w:rPr>
-              <w:instrText xml:space="preserve"> PAGEREF _Toc99971178 \h </w:instrText>
+              <w:instrText xml:space="preserve"> PAGEREF _Toc100157633 \h </w:instrText>
             </w:r>
             <w:r>
               <w:rPr>
@@ -1024,7 +1024,7 @@
               <w:lang w:val="en-CN"/>
             </w:rPr>
           </w:pPr>
-          <w:hyperlink w:anchor="_Toc99971179" w:history="1">
+          <w:hyperlink w:anchor="_Toc100157634" w:history="1">
             <w:r>
               <w:rPr>
                 <w:rStyle w:val="Hyperlink"/>
@@ -1051,7 +1051,7 @@
                 <w:noProof/>
                 <w:webHidden/>
               </w:rPr>
-              <w:instrText xml:space="preserve"> PAGEREF _Toc99971179 \h </w:instrText>
+              <w:instrText xml:space="preserve"> PAGEREF _Toc100157634 \h </w:instrText>
             </w:r>
             <w:r>
               <w:rPr>
@@ -1097,7 +1097,7 @@
               <w:lang w:val="en-CN"/>
             </w:rPr>
           </w:pPr>
-          <w:hyperlink w:anchor="_Toc99971180" w:history="1">
+          <w:hyperlink w:anchor="_Toc100157635" w:history="1">
             <w:r>
               <w:rPr>
                 <w:rStyle w:val="Hyperlink"/>
@@ -1124,7 +1124,7 @@
                 <w:noProof/>
                 <w:webHidden/>
               </w:rPr>
-              <w:instrText xml:space="preserve"> PAGEREF _Toc99971180 \h </w:instrText>
+              <w:instrText xml:space="preserve"> PAGEREF _Toc100157635 \h </w:instrText>
             </w:r>
             <w:r>
               <w:rPr>
@@ -1170,7 +1170,7 @@
               <w:lang w:val="en-CN"/>
             </w:rPr>
           </w:pPr>
-          <w:hyperlink w:anchor="_Toc99971181" w:history="1">
+          <w:hyperlink w:anchor="_Toc100157636" w:history="1">
             <w:r>
               <w:rPr>
                 <w:rStyle w:val="Hyperlink"/>
@@ -1197,7 +1197,7 @@
                 <w:noProof/>
                 <w:webHidden/>
               </w:rPr>
-              <w:instrText xml:space="preserve"> PAGEREF _Toc99971181 \h </w:instrText>
+              <w:instrText xml:space="preserve"> PAGEREF _Toc100157636 \h </w:instrText>
             </w:r>
             <w:r>
               <w:rPr>
@@ -1243,7 +1243,7 @@
               <w:lang w:val="en-CN"/>
             </w:rPr>
           </w:pPr>
-          <w:hyperlink w:anchor="_Toc99971182" w:history="1">
+          <w:hyperlink w:anchor="_Toc100157637" w:history="1">
             <w:r>
               <w:rPr>
                 <w:rStyle w:val="Hyperlink"/>
@@ -1270,7 +1270,7 @@
                 <w:noProof/>
                 <w:webHidden/>
               </w:rPr>
-              <w:instrText xml:space="preserve"> PAGEREF _Toc99971182 \h </w:instrText>
+              <w:instrText xml:space="preserve"> PAGEREF _Toc100157637 \h </w:instrText>
             </w:r>
             <w:r>
               <w:rPr>
@@ -1316,7 +1316,7 @@
               <w:lang w:val="en-CN"/>
             </w:rPr>
           </w:pPr>
-          <w:hyperlink w:anchor="_Toc99971183" w:history="1">
+          <w:hyperlink w:anchor="_Toc100157638" w:history="1">
             <w:r>
               <w:rPr>
                 <w:rStyle w:val="Hyperlink"/>
@@ -1343,7 +1343,7 @@
                 <w:noProof/>
                 <w:webHidden/>
               </w:rPr>
-              <w:instrText xml:space="preserve"> PAGEREF _Toc99971183 \h </w:instrText>
+              <w:instrText xml:space="preserve"> PAGEREF _Toc100157638 \h </w:instrText>
             </w:r>
             <w:r>
               <w:rPr>
@@ -1389,7 +1389,7 @@
               <w:lang w:val="en-CN"/>
             </w:rPr>
           </w:pPr>
-          <w:hyperlink w:anchor="_Toc99971184" w:history="1">
+          <w:hyperlink w:anchor="_Toc100157639" w:history="1">
             <w:r>
               <w:rPr>
                 <w:rStyle w:val="Hyperlink"/>
@@ -1416,7 +1416,7 @@
                 <w:noProof/>
                 <w:webHidden/>
               </w:rPr>
-              <w:instrText xml:space="preserve"> PAGEREF _Toc99971184 \h </w:instrText>
+              <w:instrText xml:space="preserve"> PAGEREF _Toc100157639 \h </w:instrText>
             </w:r>
             <w:r>
               <w:rPr>
@@ -1462,7 +1462,7 @@
               <w:lang w:val="en-CN"/>
             </w:rPr>
           </w:pPr>
-          <w:hyperlink w:anchor="_Toc99971185" w:history="1">
+          <w:hyperlink w:anchor="_Toc100157640" w:history="1">
             <w:r>
               <w:rPr>
                 <w:rStyle w:val="Hyperlink"/>
@@ -1490,7 +1490,7 @@
                 <w:noProof/>
                 <w:webHidden/>
               </w:rPr>
-              <w:instrText xml:space="preserve"> PAGEREF _Toc99971185 \h </w:instrText>
+              <w:instrText xml:space="preserve"> PAGEREF _Toc100157640 \h </w:instrText>
             </w:r>
             <w:r>
               <w:rPr>
@@ -1536,7 +1536,7 @@
               <w:lang w:val="en-CN"/>
             </w:rPr>
           </w:pPr>
-          <w:hyperlink w:anchor="_Toc99971186" w:history="1">
+          <w:hyperlink w:anchor="_Toc100157641" w:history="1">
             <w:r>
               <w:rPr>
                 <w:rStyle w:val="Hyperlink"/>
@@ -1564,7 +1564,7 @@
                 <w:noProof/>
                 <w:webHidden/>
               </w:rPr>
-              <w:instrText xml:space="preserve"> PAGEREF _Toc99971186 \h </w:instrText>
+              <w:instrText xml:space="preserve"> PAGEREF _Toc100157641 \h </w:instrText>
             </w:r>
             <w:r>
               <w:rPr>
@@ -1610,7 +1610,7 @@
               <w:lang w:val="en-CN"/>
             </w:rPr>
           </w:pPr>
-          <w:hyperlink w:anchor="_Toc99971187" w:history="1">
+          <w:hyperlink w:anchor="_Toc100157642" w:history="1">
             <w:r>
               <w:rPr>
                 <w:rStyle w:val="Hyperlink"/>
@@ -1638,7 +1638,7 @@
                 <w:noProof/>
                 <w:webHidden/>
               </w:rPr>
-              <w:instrText xml:space="preserve"> PAGEREF _Toc99971187 \h </w:instrText>
+              <w:instrText xml:space="preserve"> PAGEREF _Toc100157642 \h </w:instrText>
             </w:r>
             <w:r>
               <w:rPr>
@@ -1711,7 +1711,7 @@
           <w:lang w:val="en"/>
         </w:rPr>
       </w:pPr>
-      <w:bookmarkStart w:id="0" w:name="_Toc99971175"/>
+      <w:bookmarkStart w:id="0" w:name="_Toc100157630"/>
       <w:r>
         <w:rPr>
           <w:rFonts w:cstheme="minorHAnsi"/>
@@ -2179,6 +2179,7 @@
       <w:r>
         <w:rPr>
           <w:rFonts w:eastAsia="Times New Roman" w:cstheme="minorHAnsi"/>
+          <w:noProof/>
         </w:rPr>
         <w:drawing>
           <wp:inline distT="0" distB="0" distL="0" distR="0" wp14:anchorId="6A69A038" wp14:editId="7CE58E49">
@@ -3383,7 +3384,7 @@
           <w:szCs w:val="28"/>
         </w:rPr>
       </w:pPr>
-      <w:bookmarkStart w:id="1" w:name="_Toc99971176"/>
+      <w:bookmarkStart w:id="1" w:name="_Toc100157631"/>
       <w:r>
         <w:rPr>
           <w:b/>
@@ -3503,7 +3504,7 @@
           <w:szCs w:val="28"/>
         </w:rPr>
       </w:pPr>
-      <w:bookmarkStart w:id="2" w:name="_Toc99971177"/>
+      <w:bookmarkStart w:id="2" w:name="_Toc100157632"/>
       <w:r>
         <w:rPr>
           <w:b/>
@@ -3521,7 +3522,7 @@
         <w:spacing w:before="0" w:beforeAutospacing="0" w:after="0" w:afterAutospacing="0"/>
         <w:jc w:val="both"/>
         <w:rPr>
-          <w:rFonts w:asciiTheme="minorHAnsi" w:hAnsiTheme="minorHAnsi" w:hint="eastAsia"/>
+          <w:rFonts w:asciiTheme="minorHAnsi" w:hAnsiTheme="minorHAnsi"/>
         </w:rPr>
       </w:pPr>
       <w:r>
@@ -3655,7 +3656,7 @@
           <w:szCs w:val="28"/>
         </w:rPr>
       </w:pPr>
-      <w:bookmarkStart w:id="3" w:name="_Toc99971178"/>
+      <w:bookmarkStart w:id="3" w:name="_Toc100157633"/>
       <w:r>
         <w:rPr>
           <w:b/>
@@ -4871,7 +4872,7 @@
           <w:szCs w:val="28"/>
         </w:rPr>
       </w:pPr>
-      <w:bookmarkStart w:id="4" w:name="_Toc99971179"/>
+      <w:bookmarkStart w:id="4" w:name="_Toc100157634"/>
       <w:r>
         <w:rPr>
           <w:b/>
@@ -5014,8 +5015,9 @@
           <w:szCs w:val="21"/>
           <w:lang w:val="en"/>
         </w:rPr>
-        <w:t xml:space="preserve">Table 1. </w:t>
-      </w:r>
+        <w:t xml:space="preserve">Table 1. Description of third-party software packages that will be downloaded and installed during </w:t>
+      </w:r>
+      <w:proofErr w:type="spellStart"/>
       <w:r>
         <w:rPr>
           <w:b/>
@@ -5026,9 +5028,9 @@
           <w:szCs w:val="21"/>
           <w:lang w:val="en"/>
         </w:rPr>
-        <w:t xml:space="preserve">Description of third-party software packages that will be downloaded and installed during </w:t>
-      </w:r>
-      <w:proofErr w:type="spellStart"/>
+        <w:t>RecombineX's</w:t>
+      </w:r>
+      <w:proofErr w:type="spellEnd"/>
       <w:r>
         <w:rPr>
           <w:b/>
@@ -5039,9 +5041,8 @@
           <w:szCs w:val="21"/>
           <w:lang w:val="en"/>
         </w:rPr>
-        <w:t>RecombineX's</w:t>
-      </w:r>
-      <w:proofErr w:type="spellEnd"/>
+        <w:t xml:space="preserve"> automatic</w:t>
+      </w:r>
       <w:r>
         <w:rPr>
           <w:b/>
@@ -5052,18 +5053,6 @@
           <w:szCs w:val="21"/>
           <w:lang w:val="en"/>
         </w:rPr>
-        <w:t xml:space="preserve"> automatic</w:t>
-      </w:r>
-      <w:r>
-        <w:rPr>
-          <w:b/>
-          <w:bCs/>
-          <w:i/>
-          <w:iCs/>
-          <w:sz w:val="21"/>
-          <w:szCs w:val="21"/>
-          <w:lang w:val="en"/>
-        </w:rPr>
         <w:t xml:space="preserve"> installation.</w:t>
       </w:r>
     </w:p>
@@ -5079,6 +5068,7 @@
       </w:pPr>
       <w:r>
         <w:rPr>
+          <w:noProof/>
           <w:sz w:val="22"/>
           <w:szCs w:val="22"/>
           <w:lang w:val="en"/>
@@ -5137,7 +5127,7 @@
           <w:szCs w:val="28"/>
         </w:rPr>
       </w:pPr>
-      <w:bookmarkStart w:id="5" w:name="_Toc99971180"/>
+      <w:bookmarkStart w:id="5" w:name="_Toc100157635"/>
       <w:r>
         <w:rPr>
           <w:b/>
@@ -5346,7 +5336,7 @@
           <w:szCs w:val="28"/>
         </w:rPr>
       </w:pPr>
-      <w:bookmarkStart w:id="6" w:name="_Toc99971181"/>
+      <w:bookmarkStart w:id="6" w:name="_Toc100157636"/>
       <w:r>
         <w:rPr>
           <w:b/>
@@ -5408,17 +5398,6 @@
           <w:szCs w:val="20"/>
         </w:rPr>
       </w:pPr>
-    </w:p>
-    <w:p>
-      <w:pPr>
-        <w:jc w:val="both"/>
-        <w:rPr>
-          <w:b/>
-          <w:i/>
-          <w:sz w:val="20"/>
-          <w:szCs w:val="20"/>
-        </w:rPr>
-      </w:pPr>
       <w:r>
         <w:rPr>
           <w:b/>
@@ -5428,10 +5407,10 @@
           <w:szCs w:val="20"/>
         </w:rPr>
         <w:drawing>
-          <wp:inline distT="0" distB="0" distL="0" distR="0" wp14:anchorId="6761A945" wp14:editId="7E564BFA">
-            <wp:extent cx="4967199" cy="4780547"/>
-            <wp:effectExtent l="0" t="0" r="0" b="0"/>
-            <wp:docPr id="10" name="Picture 10" descr="Table&#10;&#10;Description automatically generated"/>
+          <wp:inline distT="0" distB="0" distL="0" distR="0" wp14:anchorId="100F19DE" wp14:editId="3253E36D">
+            <wp:extent cx="4909006" cy="4698332"/>
+            <wp:effectExtent l="0" t="0" r="0" b="1270"/>
+            <wp:docPr id="4" name="Picture 4" descr="Table&#10;&#10;Description automatically generated"/>
             <wp:cNvGraphicFramePr>
               <a:graphicFrameLocks xmlns:a="http://schemas.openxmlformats.org/drawingml/2006/main" noChangeAspect="1"/>
             </wp:cNvGraphicFramePr>
@@ -5439,17 +5418,11 @@
               <a:graphicData uri="http://schemas.openxmlformats.org/drawingml/2006/picture">
                 <pic:pic xmlns:pic="http://schemas.openxmlformats.org/drawingml/2006/picture">
                   <pic:nvPicPr>
-                    <pic:cNvPr id="10" name="Picture 10" descr="Table&#10;&#10;Description automatically generated"/>
+                    <pic:cNvPr id="4" name="Picture 4" descr="Table&#10;&#10;Description automatically generated"/>
                     <pic:cNvPicPr/>
                   </pic:nvPicPr>
                   <pic:blipFill>
-                    <a:blip r:embed="rId15" cstate="print">
-                      <a:extLst>
-                        <a:ext uri="{28A0092B-C50C-407E-A947-70E740481C1C}">
-                          <a14:useLocalDpi xmlns:a14="http://schemas.microsoft.com/office/drawing/2010/main" val="0"/>
-                        </a:ext>
-                      </a:extLst>
-                    </a:blip>
+                    <a:blip r:embed="rId15"/>
                     <a:stretch>
                       <a:fillRect/>
                     </a:stretch>
@@ -5457,7 +5430,7 @@
                   <pic:spPr>
                     <a:xfrm>
                       <a:off x="0" y="0"/>
-                      <a:ext cx="4972816" cy="4785953"/>
+                      <a:ext cx="4916219" cy="4705236"/>
                     </a:xfrm>
                     <a:prstGeom prst="rect">
                       <a:avLst/>
@@ -5520,16 +5493,6 @@
     </w:p>
     <w:p>
       <w:pPr>
-        <w:jc w:val="both"/>
-        <w:rPr>
-          <w:i/>
-          <w:sz w:val="20"/>
-          <w:szCs w:val="20"/>
-        </w:rPr>
-      </w:pPr>
-    </w:p>
-    <w:p>
-      <w:pPr>
         <w:pStyle w:val="Heading1"/>
         <w:rPr>
           <w:b/>
@@ -5537,7 +5500,7 @@
           <w:szCs w:val="28"/>
         </w:rPr>
       </w:pPr>
-      <w:bookmarkStart w:id="7" w:name="_Toc99971182"/>
+      <w:bookmarkStart w:id="7" w:name="_Toc100157637"/>
       <w:r>
         <w:rPr>
           <w:b/>
@@ -5586,43 +5549,19 @@
         <w:rPr>
           <w:lang w:val="en"/>
         </w:rPr>
-        <w:t xml:space="preserve">hort reads of the two crossing parents. The parent-based mode requires the native genome assemblies of both crossing parents, while the short reads of the two crossing parents can be further used when available (Figure </w:t>
+        <w:t xml:space="preserve">hort reads of the two crossing parents. The parent-based mode requires the native genome assemblies of both crossing parents, while the short reads of the two crossing parents can be further used when available (Figure 3). </w:t>
       </w:r>
       <w:r>
         <w:rPr>
           <w:lang w:val="en"/>
         </w:rPr>
-        <w:t>3</w:t>
+        <w:t>Please note that the actual crossing parents can be either haploids or diploids, and only homozygous SNVs will be considered for parental markers. Such design choice helps avoiding the risk of including ambiguous markers for most use scenarios, although understandably limits the application of RecombineX on diploid parental genomes with very high heterozygosity.</w:t>
       </w:r>
       <w:r>
         <w:rPr>
           <w:lang w:val="en"/>
         </w:rPr>
-        <w:t xml:space="preserve">). </w:t>
-      </w:r>
-      <w:r>
-        <w:rPr>
-          <w:lang w:val="en"/>
-        </w:rPr>
-        <w:t>Please note that the</w:t>
-      </w:r>
-      <w:r>
-        <w:rPr>
-          <w:lang w:val="en"/>
-        </w:rPr>
-        <w:t xml:space="preserve"> actual</w:t>
-      </w:r>
-      <w:r>
-        <w:rPr>
-          <w:lang w:val="en"/>
-        </w:rPr>
-        <w:t xml:space="preserve"> crossing parents can be either haploids or diploids,</w:t>
-      </w:r>
-      <w:r>
-        <w:rPr>
-          <w:lang w:val="en"/>
-        </w:rPr>
-        <w:t xml:space="preserve"> and in latter case, only homozygous SNVs will be considered for parental markers for downstream analysis. </w:t>
+        <w:t xml:space="preserve"> </w:t>
       </w:r>
       <w:r>
         <w:rPr>
@@ -5645,7 +5584,7 @@
           <w:b/>
         </w:rPr>
       </w:pPr>
-      <w:bookmarkStart w:id="8" w:name="_Toc99971183"/>
+      <w:bookmarkStart w:id="8" w:name="_Toc100157638"/>
       <w:r>
         <w:rPr>
           <w:b/>
@@ -6080,7 +6019,7 @@
           <w:b/>
         </w:rPr>
       </w:pPr>
-      <w:bookmarkStart w:id="9" w:name="_Toc99971184"/>
+      <w:bookmarkStart w:id="9" w:name="_Toc100157639"/>
       <w:r>
         <w:rPr>
           <w:b/>
@@ -6124,7 +6063,7 @@
           <w:rFonts w:cstheme="minorHAnsi"/>
         </w:rPr>
       </w:pPr>
-      <w:bookmarkStart w:id="10" w:name="_Toc99971185"/>
+      <w:bookmarkStart w:id="10" w:name="_Toc100157640"/>
       <w:r>
         <w:rPr>
           <w:rFonts w:eastAsia="Times New Roman" w:cstheme="minorHAnsi"/>
@@ -7642,15 +7581,7 @@
           <w:color w:val="FF0000"/>
           <w:szCs w:val="20"/>
         </w:rPr>
-        <w:t>install_dependencies.sh</w:t>
-      </w:r>
-      <w:r>
-        <w:rPr>
-          <w:rFonts w:eastAsia="Times New Roman" w:cstheme="minorHAnsi"/>
-          <w:color w:val="FF0000"/>
-          <w:szCs w:val="20"/>
-        </w:rPr>
-        <w:t xml:space="preserve"> script. </w:t>
+        <w:t xml:space="preserve">install_dependencies.sh script. </w:t>
       </w:r>
       <w:r>
         <w:rPr>
@@ -8150,7 +8081,7 @@
           <w:rFonts w:cstheme="minorHAnsi"/>
         </w:rPr>
       </w:pPr>
-      <w:bookmarkStart w:id="11" w:name="_Toc99971186"/>
+      <w:bookmarkStart w:id="11" w:name="_Toc100157641"/>
       <w:r>
         <w:rPr>
           <w:rFonts w:eastAsia="Times New Roman" w:cstheme="minorHAnsi"/>
@@ -14824,7 +14755,19 @@
         <w:rPr>
           <w:rFonts w:cstheme="minorHAnsi"/>
         </w:rPr>
-        <w:t xml:space="preserve">ambiguous bases (e.g. </w:t>
+        <w:t>ambiguous bases (e.g.</w:t>
+      </w:r>
+      <w:r>
+        <w:rPr>
+          <w:rFonts w:cstheme="minorHAnsi"/>
+        </w:rPr>
+        <w:t>,</w:t>
+      </w:r>
+      <w:r>
+        <w:rPr>
+          <w:rFonts w:cstheme="minorHAnsi"/>
+        </w:rPr>
+        <w:t xml:space="preserve"> </w:t>
       </w:r>
       <w:r>
         <w:rPr>
@@ -27998,7 +27941,7 @@
           <w:rFonts w:cstheme="minorHAnsi"/>
         </w:rPr>
       </w:pPr>
-      <w:bookmarkStart w:id="12" w:name="_Toc99971187"/>
+      <w:bookmarkStart w:id="12" w:name="_Toc100157642"/>
       <w:r>
         <w:rPr>
           <w:rFonts w:eastAsia="Times New Roman" w:cstheme="minorHAnsi"/>

</xml_diff>